<commit_message>
added WT lab 6 files
</commit_message>
<xml_diff>
--- a/DBMS/Feb 6.docx
+++ b/DBMS/Feb 6.docx
@@ -1432,7 +1432,57 @@
             </w14:solidFill>
           </w14:textFill>
         </w:rPr>
-        <w:t>ALTER TABLE DEPOSIT_21052264 ADD CONSTRAINT A1 CHECK(ACTNO&gt;100);</w:t>
+        <w:t>ALTER TABLE DEPOSIT_21052264 ADD CONSTRAINT A1 CHECK(ACTNO&gt;</w:t>
+      </w:r>
+      <w:r>
+        <w:rPr>
+          <w:rFonts w:hint="default" w:ascii="Calibri" w:hAnsi="Calibri" w:eastAsia="Calibri" w:cs="Calibri"/>
+          <w:b w:val="0"/>
+          <w:bCs w:val="0"/>
+          <w:i w:val="0"/>
+          <w:iCs w:val="0"/>
+          <w:caps w:val="0"/>
+          <w:smallCaps w:val="0"/>
+          <w:strike w:val="0"/>
+          <w:dstrike w:val="0"/>
+          <w:color w:val="000000" w:themeColor="text1"/>
+          <w:sz w:val="22"/>
+          <w:szCs w:val="22"/>
+          <w:u w:val="none"/>
+          <w:lang w:val="en-US"/>
+          <w14:textFill>
+            <w14:solidFill>
+              <w14:schemeClr w14:val="tx1"/>
+            </w14:solidFill>
+          </w14:textFill>
+        </w:rPr>
+        <w:t>=</w:t>
+      </w:r>
+      <w:bookmarkStart w:id="0" w:name="_GoBack"/>
+      <w:bookmarkEnd w:id="0"/>
+      <w:r>
+        <w:rPr>
+          <w:rFonts w:ascii="Calibri" w:hAnsi="Calibri" w:eastAsia="Calibri" w:cs="Calibri"/>
+          <w:b w:val="0"/>
+          <w:bCs w:val="0"/>
+          <w:i w:val="0"/>
+          <w:iCs w:val="0"/>
+          <w:caps w:val="0"/>
+          <w:smallCaps w:val="0"/>
+          <w:strike w:val="0"/>
+          <w:dstrike w:val="0"/>
+          <w:color w:val="000000" w:themeColor="text1"/>
+          <w:sz w:val="22"/>
+          <w:szCs w:val="22"/>
+          <w:u w:val="none"/>
+          <w:lang w:val="en-US"/>
+          <w14:textFill>
+            <w14:solidFill>
+              <w14:schemeClr w14:val="tx1"/>
+            </w14:solidFill>
+          </w14:textFill>
+        </w:rPr>
+        <w:t>100);</w:t>
       </w:r>
     </w:p>
     <w:p>
@@ -2060,30 +2110,7 @@
             </w14:solidFill>
           </w14:textFill>
         </w:rPr>
-        <w:t>SELECT * FROM DEPOSIT_21052264</w:t>
-      </w:r>
-      <w:bookmarkStart w:id="0" w:name="_GoBack"/>
-      <w:bookmarkEnd w:id="0"/>
-      <w:r>
-        <w:rPr>
-          <w:rFonts w:hint="default" w:ascii="Calibri" w:hAnsi="Calibri" w:eastAsia="Calibri" w:cs="Calibri"/>
-          <w:b w:val="0"/>
-          <w:bCs w:val="0"/>
-          <w:i w:val="0"/>
-          <w:iCs w:val="0"/>
-          <w:caps w:val="0"/>
-          <w:smallCaps w:val="0"/>
-          <w:color w:val="000000" w:themeColor="text1"/>
-          <w:sz w:val="24"/>
-          <w:szCs w:val="24"/>
-          <w:lang w:val="en-US"/>
-          <w14:textFill>
-            <w14:solidFill>
-              <w14:schemeClr w14:val="tx1"/>
-            </w14:solidFill>
-          </w14:textFill>
-        </w:rPr>
-        <w:t xml:space="preserve"> ORDER BY AMOUNT DESC;</w:t>
+        <w:t>SELECT * FROM DEPOSIT_21052264 ORDER BY AMOUNT DESC;</w:t>
       </w:r>
     </w:p>
     <w:p>
@@ -2375,7 +2402,7 @@
     <w:lsdException w:unhideWhenUsed="0" w:uiPriority="0" w:semiHidden="0" w:name="HTML Sample"/>
     <w:lsdException w:unhideWhenUsed="0" w:uiPriority="0" w:semiHidden="0" w:name="HTML Typewriter"/>
     <w:lsdException w:unhideWhenUsed="0" w:uiPriority="0" w:semiHidden="0" w:name="HTML Variable"/>
-    <w:lsdException w:unhideWhenUsed="0" w:uiPriority="0" w:name="Normal Table"/>
+    <w:lsdException w:qFormat="1" w:unhideWhenUsed="0" w:uiPriority="0" w:name="Normal Table"/>
     <w:lsdException w:unhideWhenUsed="0" w:uiPriority="0" w:semiHidden="0" w:name="annotation subject"/>
     <w:lsdException w:unhideWhenUsed="0" w:uiPriority="0" w:semiHidden="0" w:name="Table Simple 1"/>
     <w:lsdException w:unhideWhenUsed="0" w:uiPriority="0" w:semiHidden="0" w:name="Table Simple 2"/>
@@ -2543,6 +2570,7 @@
   <w:style w:type="table" w:default="1" w:styleId="3">
     <w:name w:val="Normal Table"/>
     <w:semiHidden/>
+    <w:qFormat/>
     <w:uiPriority w:val="0"/>
     <w:tblPr>
       <w:tblCellMar>

</xml_diff>